<commit_message>
Læst korrektur på Opgaveformulering (Læs korrektur).docx
</commit_message>
<xml_diff>
--- a/Rapport/Opgaveformulering (Læs korrektur).docx
+++ b/Rapport/Opgaveformulering (Læs korrektur).docx
@@ -1,10 +1,10 @@
 
 <file path=word/document.xml><?xml version="1.0" encoding="utf-8"?>
-<w:document xmlns:wpc="http://schemas.microsoft.com/office/word/2010/wordprocessingCanvas" xmlns:cx="http://schemas.microsoft.com/office/drawing/2014/chartex" xmlns:cx1="http://schemas.microsoft.com/office/drawing/2015/9/8/chartex" xmlns:mc="http://schemas.openxmlformats.org/markup-compatibility/2006" xmlns:o="urn:schemas-microsoft-com:office:office" xmlns:r="http://schemas.openxmlformats.org/officeDocument/2006/relationships" xmlns:m="http://schemas.openxmlformats.org/officeDocument/2006/math" xmlns:v="urn:schemas-microsoft-com:vml" xmlns:wp14="http://schemas.microsoft.com/office/word/2010/wordprocessingDrawing" xmlns:wp="http://schemas.openxmlformats.org/drawingml/2006/wordprocessingDrawing" xmlns:w10="urn:schemas-microsoft-com:office:word" xmlns:w="http://schemas.openxmlformats.org/wordprocessingml/2006/main" xmlns:w14="http://schemas.microsoft.com/office/word/2010/wordml" xmlns:w15="http://schemas.microsoft.com/office/word/2012/wordml" xmlns:w16se="http://schemas.microsoft.com/office/word/2015/wordml/symex" xmlns:wpg="http://schemas.microsoft.com/office/word/2010/wordprocessingGroup" xmlns:wpi="http://schemas.microsoft.com/office/word/2010/wordprocessingInk" xmlns:wne="http://schemas.microsoft.com/office/word/2006/wordml" xmlns:wps="http://schemas.microsoft.com/office/word/2010/wordprocessingShape" mc:Ignorable="w14 w15 w16se wp14">
+<w:document xmlns:wpc="http://schemas.microsoft.com/office/word/2010/wordprocessingCanvas" xmlns:mc="http://schemas.openxmlformats.org/markup-compatibility/2006" xmlns:o="urn:schemas-microsoft-com:office:office" xmlns:r="http://schemas.openxmlformats.org/officeDocument/2006/relationships" xmlns:m="http://schemas.openxmlformats.org/officeDocument/2006/math" xmlns:v="urn:schemas-microsoft-com:vml" xmlns:wp14="http://schemas.microsoft.com/office/word/2010/wordprocessingDrawing" xmlns:wp="http://schemas.openxmlformats.org/drawingml/2006/wordprocessingDrawing" xmlns:w10="urn:schemas-microsoft-com:office:word" xmlns:w="http://schemas.openxmlformats.org/wordprocessingml/2006/main" xmlns:w14="http://schemas.microsoft.com/office/word/2010/wordml" xmlns:w15="http://schemas.microsoft.com/office/word/2012/wordml" xmlns:wpg="http://schemas.microsoft.com/office/word/2010/wordprocessingGroup" xmlns:wpi="http://schemas.microsoft.com/office/word/2010/wordprocessingInk" xmlns:wne="http://schemas.microsoft.com/office/word/2006/wordml" xmlns:wps="http://schemas.microsoft.com/office/word/2010/wordprocessingShape" mc:Ignorable="w14 w15 wp14">
   <w:body>
     <w:p>
       <w:pPr>
-        <w:pStyle w:val="Overskrift1"/>
+        <w:pStyle w:val="Heading1"/>
         <w:spacing w:line="276" w:lineRule="auto"/>
       </w:pPr>
       <w:r>
@@ -13,8 +13,6 @@
       <w:r>
         <w:t xml:space="preserve"> (DP)</w:t>
       </w:r>
-      <w:bookmarkStart w:id="0" w:name="_GoBack"/>
-      <w:bookmarkEnd w:id="0"/>
     </w:p>
     <w:p>
       <w:pPr>
@@ -40,7 +38,7 @@
       </w:r>
       <w:r>
         <w:rPr>
-          <w:rStyle w:val="Fodnotehenvisning"/>
+          <w:rStyle w:val="FootnoteReference"/>
         </w:rPr>
         <w:footnoteReference w:id="1"/>
       </w:r>
@@ -49,7 +47,7 @@
       </w:r>
       <w:r>
         <w:rPr>
-          <w:rStyle w:val="Fodnotehenvisning"/>
+          <w:rStyle w:val="FootnoteReference"/>
         </w:rPr>
         <w:footnoteReference w:id="2"/>
       </w:r>
@@ -70,7 +68,7 @@
       </w:r>
       <w:r>
         <w:rPr>
-          <w:rStyle w:val="Fodnotehenvisning"/>
+          <w:rStyle w:val="FootnoteReference"/>
         </w:rPr>
         <w:footnoteReference w:id="3"/>
       </w:r>
@@ -81,15 +79,13 @@
         <w:t xml:space="preserve"> </w:t>
       </w:r>
       <w:r>
-        <w:t>Dette vil ofte afskrække mange indbrudstyve, fra at bryde ind i lige netop det hjem. Fordelen ved et ”</w:t>
-      </w:r>
-      <w:proofErr w:type="spellStart"/>
-      <w:r>
-        <w:t>home</w:t>
-      </w:r>
-      <w:proofErr w:type="spellEnd"/>
-      <w:r>
-        <w:t xml:space="preserve"> automation” system fremfor bare at lade lyset være tændt er netop, at man får fornemmelse af at der er liv i huset.</w:t>
+        <w:t>Dette vil ofte afskrække mange indbrudstyve, fra at bryde ind i lige ne</w:t>
+      </w:r>
+      <w:r>
+        <w:t>top det hjem. Fordelen ved et ”H</w:t>
+      </w:r>
+      <w:r>
+        <w:t>ome automation” system fremfor bare at lade lyset være tændt er netop, at man får fornemmelse af at der er liv i huset.</w:t>
       </w:r>
     </w:p>
     <w:p>
@@ -121,7 +117,10 @@
         <w:t xml:space="preserve">. </w:t>
       </w:r>
       <w:r>
-        <w:t>Der ved skal der ikke trækkes kabler rundt i hjemmet.</w:t>
+        <w:t>Der</w:t>
+      </w:r>
+      <w:r>
+        <w:t>ved skal der ikke trækkes kabler rundt i hjemmet.</w:t>
       </w:r>
       <w:r>
         <w:t xml:space="preserve"> Systemet vil være baseret på X.10 protokollen, men tilpasset til vores system, der bliver udviklet i projektet. </w:t>
@@ -147,7 +146,19 @@
         <w:spacing w:line="276" w:lineRule="auto"/>
       </w:pPr>
       <w:r>
-        <w:t xml:space="preserve">Tidsplanen skal gemmes på et SD-kort, så i tilfælde af et strømsvigt, så er tidsplanen ikke gået tabt, og tilgængelig for systemet, når strømmen er tilbage. </w:t>
+        <w:t xml:space="preserve">Tidsplanen skal gemmes på et SD-kort, så </w:t>
+      </w:r>
+      <w:r>
+        <w:t xml:space="preserve">tidsplanen bevares </w:t>
+      </w:r>
+      <w:r>
+        <w:t xml:space="preserve">i tilfælde af et strømsvigt, og </w:t>
+      </w:r>
+      <w:r>
+        <w:t>systemet kan fortsætte simuleringen</w:t>
+      </w:r>
+      <w:r>
+        <w:t xml:space="preserve"> når strømmen er tilbage. </w:t>
       </w:r>
       <w:r>
         <w:t>Systemet skal</w:t>
@@ -156,7 +167,48 @@
         <w:t xml:space="preserve"> have en LCD-skærm, hvor information om kritiske systemfejl, kan meddeles til brugeren. </w:t>
       </w:r>
       <w:r>
-        <w:t>Da systemet skal kunne være kørende mens brugeren af systemet er på ferie, vil vi lave så systemet kan genstarte sig selv i tilfælde af det vi kalder kritiske systemfejl. I første omgang omfatter ”Kritiske systemfejl” når der er kommunikationsfejl over lysnettet, men dette kunne i senere udvidelser af systemet udvides til også at omfatte andre fejl tilstande.</w:t>
+        <w:t xml:space="preserve">Da systemet skal kunne være kørende mens brugeren </w:t>
+      </w:r>
+      <w:r>
+        <w:t xml:space="preserve">er væk </w:t>
+      </w:r>
+      <w:r>
+        <w:t xml:space="preserve">vil vi </w:t>
+      </w:r>
+      <w:r>
+        <w:t>designe</w:t>
+      </w:r>
+      <w:r>
+        <w:t xml:space="preserve"> systemet</w:t>
+      </w:r>
+      <w:r>
+        <w:t xml:space="preserve"> så det kan</w:t>
+      </w:r>
+      <w:r>
+        <w:t xml:space="preserve"> genstarte sig selv i tilfælde af det vi kalder kritiske systemfejl. </w:t>
+      </w:r>
+      <w:commentRangeStart w:id="0"/>
+      <w:r>
+        <w:t xml:space="preserve">I første omgang omfatter ”Kritiske systemfejl” kommunikationsfejl over lysnettet, men dette kunne </w:t>
+      </w:r>
+      <w:r>
+        <w:t>senere</w:t>
+      </w:r>
+      <w:r>
+        <w:t xml:space="preserve"> udvides</w:t>
+      </w:r>
+      <w:r>
+        <w:t xml:space="preserve"> til også at omfatte andre fejl</w:t>
+      </w:r>
+      <w:r>
+        <w:t>tilstande.</w:t>
+      </w:r>
+      <w:commentRangeEnd w:id="0"/>
+      <w:r>
+        <w:rPr>
+          <w:rStyle w:val="CommentReference"/>
+        </w:rPr>
+        <w:commentReference w:id="0"/>
       </w:r>
     </w:p>
     <w:p>
@@ -182,17 +234,7 @@
         <w:t xml:space="preserve"> siden sidste PC-tilkobling</w:t>
       </w:r>
       <w:r>
-        <w:t xml:space="preserve"> </w:t>
-      </w:r>
-      <w:r>
-        <w:t>log</w:t>
-      </w:r>
-      <w:r>
-        <w:t xml:space="preserve"> ind.</w:t>
-      </w:r>
-      <w:r>
-        <w:br/>
-        <w:t>Da systemet skal kunne være kørende mens brugeren af systemet er på ferie, vil vi lave så systemet kan genstarte sig selv i tilfælde af det vi kalder kritiske systemfejl. I første omgang omfatter ”Kritiske systemfejl” når der er kommunikations fejl på alle enheder, men dette kunne i senere udvidelser af systemet udvides til også at omfatte andre fejl tilstande.</w:t>
+        <w:t>.</w:t>
       </w:r>
     </w:p>
     <w:p>
@@ -200,7 +242,24 @@
         <w:spacing w:line="276" w:lineRule="auto"/>
       </w:pPr>
       <w:r>
-        <w:t>I en færdig prototype bør der være fokus på brugervenligheden, da det bl.a. skal kunne bruges af personer uden høj teknisk kunnen. Der skal også være fokus på transmissionshastigheden af data i mellem PC og X.10 kontroller, så forbrugeren ikke skal have unødvendige lange ”load” tider.</w:t>
+        <w:t xml:space="preserve">I en færdig prototype bør der være fokus på brugervenligheden, da det bl.a. skal </w:t>
+      </w:r>
+      <w:r>
+        <w:t>kunne benyttes af</w:t>
+      </w:r>
+      <w:r>
+        <w:t xml:space="preserve"> personer uden høj teknisk kunnen. Der skal også være fokus på transmissionshastigheden af data </w:t>
+      </w:r>
+      <w:r>
+        <w:t>mellem PC og X.10 c</w:t>
+      </w:r>
+      <w:r>
+        <w:t>ontroller, så forbrugeren ikke sk</w:t>
+      </w:r>
+      <w:bookmarkStart w:id="1" w:name="_GoBack"/>
+      <w:bookmarkEnd w:id="1"/>
+      <w:r>
+        <w:t>al have unødvendige lange ”load” tider.</w:t>
       </w:r>
     </w:p>
     <w:p>
@@ -230,7 +289,7 @@
     </w:p>
     <w:tbl>
       <w:tblPr>
-        <w:tblStyle w:val="Tabel-Gitter"/>
+        <w:tblStyle w:val="TableGrid"/>
         <w:tblW w:w="9628" w:type="dxa"/>
         <w:tblLook w:val="04A0" w:firstRow="1" w:lastRow="0" w:firstColumn="1" w:lastColumn="0" w:noHBand="0" w:noVBand="1"/>
       </w:tblPr>
@@ -288,7 +347,6 @@
               <w:spacing w:line="276" w:lineRule="auto"/>
             </w:pPr>
             <w:r>
-              <w:lastRenderedPageBreak/>
               <w:t>Kravspecifikation</w:t>
             </w:r>
           </w:p>
@@ -389,6 +447,7 @@
               <w:spacing w:line="276" w:lineRule="auto"/>
             </w:pPr>
             <w:r>
+              <w:lastRenderedPageBreak/>
               <w:t>Hardwaredesign</w:t>
             </w:r>
           </w:p>
@@ -492,8 +551,35 @@
 </w:document>
 </file>
 
+<file path=word/comments.xml><?xml version="1.0" encoding="utf-8"?>
+<w:comments xmlns:wpc="http://schemas.microsoft.com/office/word/2010/wordprocessingCanvas" xmlns:mc="http://schemas.openxmlformats.org/markup-compatibility/2006" xmlns:o="urn:schemas-microsoft-com:office:office" xmlns:r="http://schemas.openxmlformats.org/officeDocument/2006/relationships" xmlns:m="http://schemas.openxmlformats.org/officeDocument/2006/math" xmlns:v="urn:schemas-microsoft-com:vml" xmlns:wp14="http://schemas.microsoft.com/office/word/2010/wordprocessingDrawing" xmlns:wp="http://schemas.openxmlformats.org/drawingml/2006/wordprocessingDrawing" xmlns:w10="urn:schemas-microsoft-com:office:word" xmlns:w="http://schemas.openxmlformats.org/wordprocessingml/2006/main" xmlns:w14="http://schemas.microsoft.com/office/word/2010/wordml" xmlns:w15="http://schemas.microsoft.com/office/word/2012/wordml" xmlns:wpg="http://schemas.microsoft.com/office/word/2010/wordprocessingGroup" xmlns:wpi="http://schemas.microsoft.com/office/word/2010/wordprocessingInk" xmlns:wne="http://schemas.microsoft.com/office/word/2006/wordml" xmlns:wps="http://schemas.microsoft.com/office/word/2010/wordprocessingShape" mc:Ignorable="w14 w15 wp14">
+  <w:comment w:id="0" w:author="Mikkel Busk" w:date="2016-06-10T10:08:00Z" w:initials="MB">
+    <w:p>
+      <w:pPr>
+        <w:pStyle w:val="CommentText"/>
+      </w:pPr>
+      <w:r>
+        <w:rPr>
+          <w:rStyle w:val="CommentReference"/>
+        </w:rPr>
+        <w:annotationRef/>
+      </w:r>
+      <w:r>
+        <w:t>Flyttes til sidste afsnit der omhandler fremtididge udvidelser?</w:t>
+      </w:r>
+    </w:p>
+  </w:comment>
+</w:comments>
+</file>
+
+<file path=word/commentsExtended.xml><?xml version="1.0" encoding="utf-8"?>
+<w15:commentsEx xmlns:wpc="http://schemas.microsoft.com/office/word/2010/wordprocessingCanvas" xmlns:mc="http://schemas.openxmlformats.org/markup-compatibility/2006" xmlns:o="urn:schemas-microsoft-com:office:office" xmlns:r="http://schemas.openxmlformats.org/officeDocument/2006/relationships" xmlns:m="http://schemas.openxmlformats.org/officeDocument/2006/math" xmlns:v="urn:schemas-microsoft-com:vml" xmlns:wp14="http://schemas.microsoft.com/office/word/2010/wordprocessingDrawing" xmlns:wp="http://schemas.openxmlformats.org/drawingml/2006/wordprocessingDrawing" xmlns:w10="urn:schemas-microsoft-com:office:word" xmlns:w="http://schemas.openxmlformats.org/wordprocessingml/2006/main" xmlns:w14="http://schemas.microsoft.com/office/word/2010/wordml" xmlns:w15="http://schemas.microsoft.com/office/word/2012/wordml" xmlns:wpg="http://schemas.microsoft.com/office/word/2010/wordprocessingGroup" xmlns:wpi="http://schemas.microsoft.com/office/word/2010/wordprocessingInk" xmlns:wne="http://schemas.microsoft.com/office/word/2006/wordml" xmlns:wps="http://schemas.microsoft.com/office/word/2010/wordprocessingShape" mc:Ignorable="w14 w15 wp14">
+  <w15:commentEx w15:paraId="6CDE8C3D" w15:done="0"/>
+</w15:commentsEx>
+</file>
+
 <file path=word/endnotes.xml><?xml version="1.0" encoding="utf-8"?>
-<w:endnotes xmlns:wpc="http://schemas.microsoft.com/office/word/2010/wordprocessingCanvas" xmlns:cx="http://schemas.microsoft.com/office/drawing/2014/chartex" xmlns:cx1="http://schemas.microsoft.com/office/drawing/2015/9/8/chartex" xmlns:mc="http://schemas.openxmlformats.org/markup-compatibility/2006" xmlns:o="urn:schemas-microsoft-com:office:office" xmlns:r="http://schemas.openxmlformats.org/officeDocument/2006/relationships" xmlns:m="http://schemas.openxmlformats.org/officeDocument/2006/math" xmlns:v="urn:schemas-microsoft-com:vml" xmlns:wp14="http://schemas.microsoft.com/office/word/2010/wordprocessingDrawing" xmlns:wp="http://schemas.openxmlformats.org/drawingml/2006/wordprocessingDrawing" xmlns:w10="urn:schemas-microsoft-com:office:word" xmlns:w="http://schemas.openxmlformats.org/wordprocessingml/2006/main" xmlns:w14="http://schemas.microsoft.com/office/word/2010/wordml" xmlns:w15="http://schemas.microsoft.com/office/word/2012/wordml" xmlns:w16se="http://schemas.microsoft.com/office/word/2015/wordml/symex" xmlns:wpg="http://schemas.microsoft.com/office/word/2010/wordprocessingGroup" xmlns:wpi="http://schemas.microsoft.com/office/word/2010/wordprocessingInk" xmlns:wne="http://schemas.microsoft.com/office/word/2006/wordml" xmlns:wps="http://schemas.microsoft.com/office/word/2010/wordprocessingShape" mc:Ignorable="w14 w15 w16se wp14">
+<w:endnotes xmlns:wpc="http://schemas.microsoft.com/office/word/2010/wordprocessingCanvas" xmlns:mc="http://schemas.openxmlformats.org/markup-compatibility/2006" xmlns:o="urn:schemas-microsoft-com:office:office" xmlns:r="http://schemas.openxmlformats.org/officeDocument/2006/relationships" xmlns:m="http://schemas.openxmlformats.org/officeDocument/2006/math" xmlns:v="urn:schemas-microsoft-com:vml" xmlns:wp14="http://schemas.microsoft.com/office/word/2010/wordprocessingDrawing" xmlns:wp="http://schemas.openxmlformats.org/drawingml/2006/wordprocessingDrawing" xmlns:w10="urn:schemas-microsoft-com:office:word" xmlns:w="http://schemas.openxmlformats.org/wordprocessingml/2006/main" xmlns:w14="http://schemas.microsoft.com/office/word/2010/wordml" xmlns:w15="http://schemas.microsoft.com/office/word/2012/wordml" xmlns:wpg="http://schemas.microsoft.com/office/word/2010/wordprocessingGroup" xmlns:wpi="http://schemas.microsoft.com/office/word/2010/wordprocessingInk" xmlns:wne="http://schemas.microsoft.com/office/word/2006/wordml" xmlns:wps="http://schemas.microsoft.com/office/word/2010/wordprocessingShape" mc:Ignorable="w14 w15 wp14">
   <w:endnote w:type="separator" w:id="-1">
     <w:p>
       <w:pPr>
@@ -518,7 +604,7 @@
 </file>
 
 <file path=word/footnotes.xml><?xml version="1.0" encoding="utf-8"?>
-<w:footnotes xmlns:wpc="http://schemas.microsoft.com/office/word/2010/wordprocessingCanvas" xmlns:cx="http://schemas.microsoft.com/office/drawing/2014/chartex" xmlns:cx1="http://schemas.microsoft.com/office/drawing/2015/9/8/chartex" xmlns:mc="http://schemas.openxmlformats.org/markup-compatibility/2006" xmlns:o="urn:schemas-microsoft-com:office:office" xmlns:r="http://schemas.openxmlformats.org/officeDocument/2006/relationships" xmlns:m="http://schemas.openxmlformats.org/officeDocument/2006/math" xmlns:v="urn:schemas-microsoft-com:vml" xmlns:wp14="http://schemas.microsoft.com/office/word/2010/wordprocessingDrawing" xmlns:wp="http://schemas.openxmlformats.org/drawingml/2006/wordprocessingDrawing" xmlns:w10="urn:schemas-microsoft-com:office:word" xmlns:w="http://schemas.openxmlformats.org/wordprocessingml/2006/main" xmlns:w14="http://schemas.microsoft.com/office/word/2010/wordml" xmlns:w15="http://schemas.microsoft.com/office/word/2012/wordml" xmlns:w16se="http://schemas.microsoft.com/office/word/2015/wordml/symex" xmlns:wpg="http://schemas.microsoft.com/office/word/2010/wordprocessingGroup" xmlns:wpi="http://schemas.microsoft.com/office/word/2010/wordprocessingInk" xmlns:wne="http://schemas.microsoft.com/office/word/2006/wordml" xmlns:wps="http://schemas.microsoft.com/office/word/2010/wordprocessingShape" mc:Ignorable="w14 w15 w16se wp14">
+<w:footnotes xmlns:wpc="http://schemas.microsoft.com/office/word/2010/wordprocessingCanvas" xmlns:mc="http://schemas.openxmlformats.org/markup-compatibility/2006" xmlns:o="urn:schemas-microsoft-com:office:office" xmlns:r="http://schemas.openxmlformats.org/officeDocument/2006/relationships" xmlns:m="http://schemas.openxmlformats.org/officeDocument/2006/math" xmlns:v="urn:schemas-microsoft-com:vml" xmlns:wp14="http://schemas.microsoft.com/office/word/2010/wordprocessingDrawing" xmlns:wp="http://schemas.openxmlformats.org/drawingml/2006/wordprocessingDrawing" xmlns:w10="urn:schemas-microsoft-com:office:word" xmlns:w="http://schemas.openxmlformats.org/wordprocessingml/2006/main" xmlns:w14="http://schemas.microsoft.com/office/word/2010/wordml" xmlns:w15="http://schemas.microsoft.com/office/word/2012/wordml" xmlns:wpg="http://schemas.microsoft.com/office/word/2010/wordprocessingGroup" xmlns:wpi="http://schemas.microsoft.com/office/word/2010/wordprocessingInk" xmlns:wne="http://schemas.microsoft.com/office/word/2006/wordml" xmlns:wps="http://schemas.microsoft.com/office/word/2010/wordprocessingShape" mc:Ignorable="w14 w15 wp14">
   <w:footnote w:type="separator" w:id="-1">
     <w:p>
       <w:pPr>
@@ -549,7 +635,7 @@
       </w:pPr>
       <w:r>
         <w:rPr>
-          <w:rStyle w:val="Fodnotehenvisning"/>
+          <w:rStyle w:val="FootnoteReference"/>
           <w:sz w:val="20"/>
           <w:szCs w:val="20"/>
         </w:rPr>
@@ -568,7 +654,7 @@
     <w:p>
       <w:r>
         <w:rPr>
-          <w:rStyle w:val="Fodnotehenvisning"/>
+          <w:rStyle w:val="FootnoteReference"/>
           <w:sz w:val="20"/>
           <w:szCs w:val="20"/>
         </w:rPr>
@@ -579,18 +665,25 @@
           <w:sz w:val="20"/>
           <w:szCs w:val="20"/>
         </w:rPr>
-        <w:t xml:space="preserve"> Tal fra Danmarks statistik: http://www.dst.dk/da/Statistik/NytHtml?cid=20617</w:t>
+        <w:t xml:space="preserve"> </w:t>
+      </w:r>
+      <w:r>
+        <w:rPr>
+          <w:sz w:val="20"/>
+          <w:szCs w:val="20"/>
+        </w:rPr>
+        <w:t>Tal fra Danmarks statistik: http://www.dst.dk/da/Statistik/NytHtml?cid=20617</w:t>
       </w:r>
     </w:p>
   </w:footnote>
   <w:footnote w:id="3">
     <w:p>
       <w:pPr>
-        <w:pStyle w:val="Fodnotetekst"/>
+        <w:pStyle w:val="FootnoteText"/>
       </w:pPr>
       <w:r>
         <w:rPr>
-          <w:rStyle w:val="Fodnotehenvisning"/>
+          <w:rStyle w:val="FootnoteReference"/>
         </w:rPr>
         <w:footnoteRef/>
       </w:r>
@@ -605,8 +698,16 @@
 </w:footnotes>
 </file>
 
+<file path=word/people.xml><?xml version="1.0" encoding="utf-8"?>
+<w15:people xmlns:wpc="http://schemas.microsoft.com/office/word/2010/wordprocessingCanvas" xmlns:mc="http://schemas.openxmlformats.org/markup-compatibility/2006" xmlns:o="urn:schemas-microsoft-com:office:office" xmlns:r="http://schemas.openxmlformats.org/officeDocument/2006/relationships" xmlns:m="http://schemas.openxmlformats.org/officeDocument/2006/math" xmlns:v="urn:schemas-microsoft-com:vml" xmlns:wp14="http://schemas.microsoft.com/office/word/2010/wordprocessingDrawing" xmlns:wp="http://schemas.openxmlformats.org/drawingml/2006/wordprocessingDrawing" xmlns:w10="urn:schemas-microsoft-com:office:word" xmlns:w="http://schemas.openxmlformats.org/wordprocessingml/2006/main" xmlns:w14="http://schemas.microsoft.com/office/word/2010/wordml" xmlns:w15="http://schemas.microsoft.com/office/word/2012/wordml" xmlns:wpg="http://schemas.microsoft.com/office/word/2010/wordprocessingGroup" xmlns:wpi="http://schemas.microsoft.com/office/word/2010/wordprocessingInk" xmlns:wne="http://schemas.microsoft.com/office/word/2006/wordml" xmlns:wps="http://schemas.microsoft.com/office/word/2010/wordprocessingShape" mc:Ignorable="w14 w15 wp14">
+  <w15:person w15:author="Mikkel Busk">
+    <w15:presenceInfo w15:providerId="Windows Live" w15:userId="720654b909d0cdb1"/>
+  </w15:person>
+</w15:people>
+</file>
+
 <file path=word/styles.xml><?xml version="1.0" encoding="utf-8"?>
-<w:styles xmlns:mc="http://schemas.openxmlformats.org/markup-compatibility/2006" xmlns:r="http://schemas.openxmlformats.org/officeDocument/2006/relationships" xmlns:w="http://schemas.openxmlformats.org/wordprocessingml/2006/main" xmlns:w14="http://schemas.microsoft.com/office/word/2010/wordml" xmlns:w15="http://schemas.microsoft.com/office/word/2012/wordml" xmlns:w16se="http://schemas.microsoft.com/office/word/2015/wordml/symex" mc:Ignorable="w14 w15 w16se">
+<w:styles xmlns:mc="http://schemas.openxmlformats.org/markup-compatibility/2006" xmlns:r="http://schemas.openxmlformats.org/officeDocument/2006/relationships" xmlns:w="http://schemas.openxmlformats.org/wordprocessingml/2006/main" xmlns:w14="http://schemas.microsoft.com/office/word/2010/wordml" xmlns:w15="http://schemas.microsoft.com/office/word/2012/wordml" mc:Ignorable="w14 w15">
   <w:docDefaults>
     <w:rPrDefault>
       <w:rPr>
@@ -999,11 +1100,11 @@
     <w:name w:val="Normal"/>
     <w:qFormat/>
   </w:style>
-  <w:style w:type="paragraph" w:styleId="Overskrift1">
+  <w:style w:type="paragraph" w:styleId="Heading1">
     <w:name w:val="heading 1"/>
     <w:basedOn w:val="Normal"/>
     <w:next w:val="Normal"/>
-    <w:link w:val="Overskrift1Tegn"/>
+    <w:link w:val="Heading1Char"/>
     <w:uiPriority w:val="9"/>
     <w:qFormat/>
     <w:rsid w:val="00170571"/>
@@ -1020,13 +1121,13 @@
       <w:szCs w:val="32"/>
     </w:rPr>
   </w:style>
-  <w:style w:type="character" w:default="1" w:styleId="Standardskrifttypeiafsnit">
+  <w:style w:type="character" w:default="1" w:styleId="DefaultParagraphFont">
     <w:name w:val="Default Paragraph Font"/>
     <w:uiPriority w:val="1"/>
     <w:semiHidden/>
     <w:unhideWhenUsed/>
   </w:style>
-  <w:style w:type="table" w:default="1" w:styleId="Tabel-Normal">
+  <w:style w:type="table" w:default="1" w:styleId="TableNormal">
     <w:name w:val="Normal Table"/>
     <w:uiPriority w:val="99"/>
     <w:semiHidden/>
@@ -1041,16 +1142,16 @@
       </w:tblCellMar>
     </w:tblPr>
   </w:style>
-  <w:style w:type="numbering" w:default="1" w:styleId="Ingenoversigt">
+  <w:style w:type="numbering" w:default="1" w:styleId="NoList">
     <w:name w:val="No List"/>
     <w:uiPriority w:val="99"/>
     <w:semiHidden/>
     <w:unhideWhenUsed/>
   </w:style>
-  <w:style w:type="character" w:customStyle="1" w:styleId="Overskrift1Tegn">
-    <w:name w:val="Overskrift 1 Tegn"/>
-    <w:basedOn w:val="Standardskrifttypeiafsnit"/>
-    <w:link w:val="Overskrift1"/>
+  <w:style w:type="character" w:customStyle="1" w:styleId="Heading1Char">
+    <w:name w:val="Heading 1 Char"/>
+    <w:basedOn w:val="DefaultParagraphFont"/>
+    <w:link w:val="Heading1"/>
     <w:uiPriority w:val="9"/>
     <w:rsid w:val="00170571"/>
     <w:rPr>
@@ -1060,9 +1161,9 @@
       <w:szCs w:val="32"/>
     </w:rPr>
   </w:style>
-  <w:style w:type="character" w:styleId="Fodnotehenvisning">
+  <w:style w:type="character" w:styleId="FootnoteReference">
     <w:name w:val="footnote reference"/>
-    <w:basedOn w:val="Standardskrifttypeiafsnit"/>
+    <w:basedOn w:val="DefaultParagraphFont"/>
     <w:uiPriority w:val="99"/>
     <w:semiHidden/>
     <w:unhideWhenUsed/>
@@ -1071,9 +1172,9 @@
       <w:vertAlign w:val="superscript"/>
     </w:rPr>
   </w:style>
-  <w:style w:type="character" w:styleId="Kommentarhenvisning">
+  <w:style w:type="character" w:styleId="CommentReference">
     <w:name w:val="annotation reference"/>
-    <w:basedOn w:val="Standardskrifttypeiafsnit"/>
+    <w:basedOn w:val="DefaultParagraphFont"/>
     <w:uiPriority w:val="99"/>
     <w:semiHidden/>
     <w:unhideWhenUsed/>
@@ -1083,10 +1184,10 @@
       <w:szCs w:val="16"/>
     </w:rPr>
   </w:style>
-  <w:style w:type="paragraph" w:styleId="Kommentartekst">
+  <w:style w:type="paragraph" w:styleId="CommentText">
     <w:name w:val="annotation text"/>
     <w:basedOn w:val="Normal"/>
-    <w:link w:val="KommentartekstTegn"/>
+    <w:link w:val="CommentTextChar"/>
     <w:uiPriority w:val="99"/>
     <w:semiHidden/>
     <w:unhideWhenUsed/>
@@ -1099,10 +1200,10 @@
       <w:szCs w:val="20"/>
     </w:rPr>
   </w:style>
-  <w:style w:type="character" w:customStyle="1" w:styleId="KommentartekstTegn">
-    <w:name w:val="Kommentartekst Tegn"/>
-    <w:basedOn w:val="Standardskrifttypeiafsnit"/>
-    <w:link w:val="Kommentartekst"/>
+  <w:style w:type="character" w:customStyle="1" w:styleId="CommentTextChar">
+    <w:name w:val="Comment Text Char"/>
+    <w:basedOn w:val="DefaultParagraphFont"/>
+    <w:link w:val="CommentText"/>
     <w:uiPriority w:val="99"/>
     <w:semiHidden/>
     <w:rsid w:val="00D95B01"/>
@@ -1111,11 +1212,11 @@
       <w:szCs w:val="20"/>
     </w:rPr>
   </w:style>
-  <w:style w:type="paragraph" w:styleId="Kommentaremne">
+  <w:style w:type="paragraph" w:styleId="CommentSubject">
     <w:name w:val="annotation subject"/>
-    <w:basedOn w:val="Kommentartekst"/>
-    <w:next w:val="Kommentartekst"/>
-    <w:link w:val="KommentaremneTegn"/>
+    <w:basedOn w:val="CommentText"/>
+    <w:next w:val="CommentText"/>
+    <w:link w:val="CommentSubjectChar"/>
     <w:uiPriority w:val="99"/>
     <w:semiHidden/>
     <w:unhideWhenUsed/>
@@ -1125,10 +1226,10 @@
       <w:bCs/>
     </w:rPr>
   </w:style>
-  <w:style w:type="character" w:customStyle="1" w:styleId="KommentaremneTegn">
-    <w:name w:val="Kommentaremne Tegn"/>
-    <w:basedOn w:val="KommentartekstTegn"/>
-    <w:link w:val="Kommentaremne"/>
+  <w:style w:type="character" w:customStyle="1" w:styleId="CommentSubjectChar">
+    <w:name w:val="Comment Subject Char"/>
+    <w:basedOn w:val="CommentTextChar"/>
+    <w:link w:val="CommentSubject"/>
     <w:uiPriority w:val="99"/>
     <w:semiHidden/>
     <w:rsid w:val="00D95B01"/>
@@ -1139,10 +1240,10 @@
       <w:szCs w:val="20"/>
     </w:rPr>
   </w:style>
-  <w:style w:type="paragraph" w:styleId="Markeringsbobletekst">
+  <w:style w:type="paragraph" w:styleId="BalloonText">
     <w:name w:val="Balloon Text"/>
     <w:basedOn w:val="Normal"/>
-    <w:link w:val="MarkeringsbobletekstTegn"/>
+    <w:link w:val="BalloonTextChar"/>
     <w:uiPriority w:val="99"/>
     <w:semiHidden/>
     <w:unhideWhenUsed/>
@@ -1156,10 +1257,10 @@
       <w:szCs w:val="18"/>
     </w:rPr>
   </w:style>
-  <w:style w:type="character" w:customStyle="1" w:styleId="MarkeringsbobletekstTegn">
-    <w:name w:val="Markeringsbobletekst Tegn"/>
-    <w:basedOn w:val="Standardskrifttypeiafsnit"/>
-    <w:link w:val="Markeringsbobletekst"/>
+  <w:style w:type="character" w:customStyle="1" w:styleId="BalloonTextChar">
+    <w:name w:val="Balloon Text Char"/>
+    <w:basedOn w:val="DefaultParagraphFont"/>
+    <w:link w:val="BalloonText"/>
     <w:uiPriority w:val="99"/>
     <w:semiHidden/>
     <w:rsid w:val="00D95B01"/>
@@ -1169,10 +1270,10 @@
       <w:szCs w:val="18"/>
     </w:rPr>
   </w:style>
-  <w:style w:type="paragraph" w:styleId="Fodnotetekst">
+  <w:style w:type="paragraph" w:styleId="FootnoteText">
     <w:name w:val="footnote text"/>
     <w:basedOn w:val="Normal"/>
-    <w:link w:val="FodnotetekstTegn"/>
+    <w:link w:val="FootnoteTextChar"/>
     <w:uiPriority w:val="99"/>
     <w:semiHidden/>
     <w:unhideWhenUsed/>
@@ -1185,10 +1286,10 @@
       <w:szCs w:val="20"/>
     </w:rPr>
   </w:style>
-  <w:style w:type="character" w:customStyle="1" w:styleId="FodnotetekstTegn">
-    <w:name w:val="Fodnotetekst Tegn"/>
-    <w:basedOn w:val="Standardskrifttypeiafsnit"/>
-    <w:link w:val="Fodnotetekst"/>
+  <w:style w:type="character" w:customStyle="1" w:styleId="FootnoteTextChar">
+    <w:name w:val="Footnote Text Char"/>
+    <w:basedOn w:val="DefaultParagraphFont"/>
+    <w:link w:val="FootnoteText"/>
     <w:uiPriority w:val="99"/>
     <w:semiHidden/>
     <w:rsid w:val="00D95B01"/>
@@ -1197,9 +1298,9 @@
       <w:szCs w:val="20"/>
     </w:rPr>
   </w:style>
-  <w:style w:type="table" w:styleId="Tabel-Gitter">
+  <w:style w:type="table" w:styleId="TableGrid">
     <w:name w:val="Table Grid"/>
-    <w:basedOn w:val="Tabel-Normal"/>
+    <w:basedOn w:val="TableNormal"/>
     <w:uiPriority w:val="39"/>
     <w:rsid w:val="00622ED4"/>
     <w:pPr>
@@ -1485,7 +1586,7 @@
 </file>
 
 <file path=customXml/itemProps1.xml><?xml version="1.0" encoding="utf-8"?>
-<ds:datastoreItem xmlns:ds="http://schemas.openxmlformats.org/officeDocument/2006/customXml" ds:itemID="{FA050F3F-5B05-4CFB-B24D-87B137CA3070}">
+<ds:datastoreItem xmlns:ds="http://schemas.openxmlformats.org/officeDocument/2006/customXml" ds:itemID="{293479B1-45CC-4A40-B510-EC1379262B64}">
   <ds:schemaRefs>
     <ds:schemaRef ds:uri="http://schemas.openxmlformats.org/officeDocument/2006/bibliography"/>
   </ds:schemaRefs>

</xml_diff>